<commit_message>
Update 9/23/2023 10:25PM EST
Updates as of 10:25PM EST on 9/23/2023.
</commit_message>
<xml_diff>
--- a/&SPECIFIC/&HEART WAR CRIME PREVENTION/20230923 - MCE123 Technology Development - Heart War Crime Prevention Security Systems - v1.0.1.4.docx
+++ b/&SPECIFIC/&HEART WAR CRIME PREVENTION/20230923 - MCE123 Technology Development - Heart War Crime Prevention Security Systems - v1.0.1.4.docx
@@ -225,7 +225,7 @@
           <w:sz w:val="28"/>
           <w:szCs w:val="28"/>
         </w:rPr>
-        <w:t>9/23/2023 10:01:35 PM</w:t>
+        <w:t>9/23/2023 10:22:21 PM</w:t>
       </w:r>
     </w:p>
     <w:p>
@@ -709,7 +709,7 @@
           <w:bCs/>
           <w:color w:val="FF0000"/>
         </w:rPr>
-        <w:t xml:space="preserve">HEART </w:t>
+        <w:t xml:space="preserve">COLD </w:t>
       </w:r>
       <w:proofErr w:type="gramStart"/>
       <w:r>
@@ -718,7 +718,7 @@
           <w:bCs/>
           <w:color w:val="FF0000"/>
         </w:rPr>
-        <w:t>ACHE</w:t>
+        <w:t>HEART</w:t>
       </w:r>
       <w:r>
         <w:rPr>
@@ -770,7 +770,7 @@
           <w:bCs/>
           <w:color w:val="FF0000"/>
         </w:rPr>
-        <w:t xml:space="preserve">HEART </w:t>
+        <w:t xml:space="preserve">COLD </w:t>
       </w:r>
       <w:proofErr w:type="gramStart"/>
       <w:r>
@@ -779,7 +779,7 @@
           <w:bCs/>
           <w:color w:val="FF0000"/>
         </w:rPr>
-        <w:t>ATTACK</w:t>
+        <w:t>HEARTED</w:t>
       </w:r>
       <w:r>
         <w:rPr>
@@ -831,7 +831,7 @@
           <w:bCs/>
           <w:color w:val="FF0000"/>
         </w:rPr>
-        <w:t xml:space="preserve">HEART </w:t>
+        <w:t xml:space="preserve">DEATH BY HEART </w:t>
       </w:r>
       <w:proofErr w:type="gramStart"/>
       <w:r>
@@ -840,7 +840,7 @@
           <w:bCs/>
           <w:color w:val="FF0000"/>
         </w:rPr>
-        <w:t>BUILDUP</w:t>
+        <w:t>ATTACK</w:t>
       </w:r>
       <w:r>
         <w:rPr>
@@ -901,15 +901,7 @@
           <w:bCs/>
           <w:color w:val="FF0000"/>
         </w:rPr>
-        <w:t>BU</w:t>
-      </w:r>
-      <w:r>
-        <w:rPr>
-          <w:b/>
-          <w:bCs/>
-          <w:color w:val="FF0000"/>
-        </w:rPr>
-        <w:t>RN</w:t>
+        <w:t>ACHE</w:t>
       </w:r>
       <w:r>
         <w:rPr>
@@ -970,15 +962,7 @@
           <w:bCs/>
           <w:color w:val="FF0000"/>
         </w:rPr>
-        <w:t>BUR</w:t>
-      </w:r>
-      <w:r>
-        <w:rPr>
-          <w:b/>
-          <w:bCs/>
-          <w:color w:val="FF0000"/>
-        </w:rPr>
-        <w:t>ST</w:t>
+        <w:t>ANEURYSM</w:t>
       </w:r>
       <w:r>
         <w:rPr>
@@ -1039,7 +1023,7 @@
           <w:bCs/>
           <w:color w:val="FF0000"/>
         </w:rPr>
-        <w:t>CRAMP</w:t>
+        <w:t>ATTACK</w:t>
       </w:r>
       <w:r>
         <w:rPr>
@@ -1100,7 +1084,15 @@
           <w:bCs/>
           <w:color w:val="FF0000"/>
         </w:rPr>
-        <w:t>CRAMPS</w:t>
+        <w:t>ATTAC</w:t>
+      </w:r>
+      <w:r>
+        <w:rPr>
+          <w:b/>
+          <w:bCs/>
+          <w:color w:val="FF0000"/>
+        </w:rPr>
+        <w:t>KS</w:t>
       </w:r>
       <w:r>
         <w:rPr>
@@ -1161,7 +1153,7 @@
           <w:bCs/>
           <w:color w:val="FF0000"/>
         </w:rPr>
-        <w:t>CRIME</w:t>
+        <w:t>BUILDUP</w:t>
       </w:r>
       <w:r>
         <w:rPr>
@@ -1222,7 +1214,7 @@
           <w:bCs/>
           <w:color w:val="FF0000"/>
         </w:rPr>
-        <w:t>CRIMES</w:t>
+        <w:t>BURN</w:t>
       </w:r>
       <w:r>
         <w:rPr>
@@ -1283,7 +1275,7 @@
           <w:bCs/>
           <w:color w:val="FF0000"/>
         </w:rPr>
-        <w:t>DOUBLETAKE</w:t>
+        <w:t>BURST</w:t>
       </w:r>
       <w:r>
         <w:rPr>
@@ -1335,7 +1327,7 @@
           <w:bCs/>
           <w:color w:val="FF0000"/>
         </w:rPr>
-        <w:t xml:space="preserve">HEART </w:t>
+        <w:t xml:space="preserve">HEART COLD </w:t>
       </w:r>
       <w:proofErr w:type="gramStart"/>
       <w:r>
@@ -1344,7 +1336,7 @@
           <w:bCs/>
           <w:color w:val="FF0000"/>
         </w:rPr>
-        <w:t>FRENZIE</w:t>
+        <w:t>FUSION</w:t>
       </w:r>
       <w:r>
         <w:rPr>
@@ -1405,7 +1397,7 @@
           <w:bCs/>
           <w:color w:val="FF0000"/>
         </w:rPr>
-        <w:t>IRREGULARITIES</w:t>
+        <w:t>CRAMP</w:t>
       </w:r>
       <w:r>
         <w:rPr>
@@ -1459,22 +1451,6 @@
         </w:rPr>
         <w:t xml:space="preserve">HEART </w:t>
       </w:r>
-      <w:r>
-        <w:rPr>
-          <w:b/>
-          <w:bCs/>
-          <w:color w:val="FF0000"/>
-        </w:rPr>
-        <w:t>LIGHT WAVE</w:t>
-      </w:r>
-      <w:r>
-        <w:rPr>
-          <w:b/>
-          <w:bCs/>
-          <w:color w:val="FF0000"/>
-        </w:rPr>
-        <w:t xml:space="preserve"> </w:t>
-      </w:r>
       <w:proofErr w:type="gramStart"/>
       <w:r>
         <w:rPr>
@@ -1482,7 +1458,7 @@
           <w:bCs/>
           <w:color w:val="FF0000"/>
         </w:rPr>
-        <w:t>EXPOSURE</w:t>
+        <w:t>CRAMPS</w:t>
       </w:r>
       <w:r>
         <w:rPr>
@@ -1536,22 +1512,6 @@
         </w:rPr>
         <w:t xml:space="preserve">HEART </w:t>
       </w:r>
-      <w:r>
-        <w:rPr>
-          <w:b/>
-          <w:bCs/>
-          <w:color w:val="FF0000"/>
-        </w:rPr>
-        <w:t>LIGHT WAVE</w:t>
-      </w:r>
-      <w:r>
-        <w:rPr>
-          <w:b/>
-          <w:bCs/>
-          <w:color w:val="FF0000"/>
-        </w:rPr>
-        <w:t xml:space="preserve"> </w:t>
-      </w:r>
       <w:proofErr w:type="gramStart"/>
       <w:r>
         <w:rPr>
@@ -1559,7 +1519,7 @@
           <w:bCs/>
           <w:color w:val="FF0000"/>
         </w:rPr>
-        <w:t>TARGETING</w:t>
+        <w:t>CRIME</w:t>
       </w:r>
       <w:r>
         <w:rPr>
@@ -1620,7 +1580,7 @@
           <w:bCs/>
           <w:color w:val="FF0000"/>
         </w:rPr>
-        <w:t>LUNGE</w:t>
+        <w:t>CRIMES</w:t>
       </w:r>
       <w:r>
         <w:rPr>
@@ -1681,7 +1641,7 @@
           <w:bCs/>
           <w:color w:val="FF0000"/>
         </w:rPr>
-        <w:t>MANIA</w:t>
+        <w:t>DILEMMA</w:t>
       </w:r>
       <w:r>
         <w:rPr>
@@ -1742,7 +1702,7 @@
           <w:bCs/>
           <w:color w:val="FF0000"/>
         </w:rPr>
-        <w:t>MURMUR</w:t>
+        <w:t>DOUBLETAKE</w:t>
       </w:r>
       <w:r>
         <w:rPr>
@@ -1795,7 +1755,7 @@
           <w:bCs/>
           <w:color w:val="FF0000"/>
         </w:rPr>
-        <w:t xml:space="preserve">HEART MUSCLE </w:t>
+        <w:t xml:space="preserve">HEART </w:t>
       </w:r>
       <w:proofErr w:type="gramStart"/>
       <w:r>
@@ -1804,7 +1764,7 @@
           <w:bCs/>
           <w:color w:val="FF0000"/>
         </w:rPr>
-        <w:t>PAIN</w:t>
+        <w:t>EMISSION</w:t>
       </w:r>
       <w:r>
         <w:rPr>
@@ -1856,7 +1816,7 @@
           <w:bCs/>
           <w:color w:val="FF0000"/>
         </w:rPr>
-        <w:t xml:space="preserve">HEART MUSCLE </w:t>
+        <w:t xml:space="preserve">HEART </w:t>
       </w:r>
       <w:proofErr w:type="gramStart"/>
       <w:r>
@@ -1865,7 +1825,7 @@
           <w:bCs/>
           <w:color w:val="FF0000"/>
         </w:rPr>
-        <w:t>SPASM</w:t>
+        <w:t>EMISSIONS</w:t>
       </w:r>
       <w:r>
         <w:rPr>
@@ -1919,14 +1879,6 @@
         </w:rPr>
         <w:t xml:space="preserve">HEART </w:t>
       </w:r>
-      <w:r>
-        <w:rPr>
-          <w:b/>
-          <w:bCs/>
-          <w:color w:val="FF0000"/>
-        </w:rPr>
-        <w:t xml:space="preserve">NEEDLE </w:t>
-      </w:r>
       <w:proofErr w:type="gramStart"/>
       <w:r>
         <w:rPr>
@@ -1934,7 +1886,7 @@
           <w:bCs/>
           <w:color w:val="FF0000"/>
         </w:rPr>
-        <w:t>POINT</w:t>
+        <w:t>FRENZIE</w:t>
       </w:r>
       <w:r>
         <w:rPr>
@@ -1995,7 +1947,7 @@
           <w:bCs/>
           <w:color w:val="FF0000"/>
         </w:rPr>
-        <w:t>PAIN</w:t>
+        <w:t>IRREGULARITIES</w:t>
       </w:r>
       <w:r>
         <w:rPr>
@@ -2047,23 +1999,7 @@
           <w:bCs/>
           <w:color w:val="FF0000"/>
         </w:rPr>
-        <w:t xml:space="preserve">HEART </w:t>
-      </w:r>
-      <w:r>
-        <w:rPr>
-          <w:b/>
-          <w:bCs/>
-          <w:color w:val="FF0000"/>
-        </w:rPr>
-        <w:t>PAIN MEDICATION</w:t>
-      </w:r>
-      <w:r>
-        <w:rPr>
-          <w:b/>
-          <w:bCs/>
-          <w:color w:val="FF0000"/>
-        </w:rPr>
-        <w:t xml:space="preserve"> </w:t>
+        <w:t xml:space="preserve">HEART LIGHT WAVE </w:t>
       </w:r>
       <w:proofErr w:type="gramStart"/>
       <w:r>
@@ -2072,7 +2008,7 @@
           <w:bCs/>
           <w:color w:val="FF0000"/>
         </w:rPr>
-        <w:t>REACTION</w:t>
+        <w:t>EXPOSURE</w:t>
       </w:r>
       <w:r>
         <w:rPr>
@@ -2124,7 +2060,7 @@
           <w:bCs/>
           <w:color w:val="FF0000"/>
         </w:rPr>
-        <w:t xml:space="preserve">HEART </w:t>
+        <w:t xml:space="preserve">HEART LIGHT WAVE </w:t>
       </w:r>
       <w:proofErr w:type="gramStart"/>
       <w:r>
@@ -2133,7 +2069,7 @@
           <w:bCs/>
           <w:color w:val="FF0000"/>
         </w:rPr>
-        <w:t>PAINS</w:t>
+        <w:t>TARGETING</w:t>
       </w:r>
       <w:r>
         <w:rPr>
@@ -2194,7 +2130,7 @@
           <w:bCs/>
           <w:color w:val="FF0000"/>
         </w:rPr>
-        <w:t>PALPATATIONS</w:t>
+        <w:t>LUNGE</w:t>
       </w:r>
       <w:r>
         <w:rPr>
@@ -2246,7 +2182,7 @@
           <w:bCs/>
           <w:color w:val="FF0000"/>
         </w:rPr>
-        <w:t xml:space="preserve">HEART PIN </w:t>
+        <w:t xml:space="preserve">HEART </w:t>
       </w:r>
       <w:proofErr w:type="gramStart"/>
       <w:r>
@@ -2255,7 +2191,7 @@
           <w:bCs/>
           <w:color w:val="FF0000"/>
         </w:rPr>
-        <w:t>STRIKE</w:t>
+        <w:t>MANIA</w:t>
       </w:r>
       <w:r>
         <w:rPr>
@@ -2307,7 +2243,7 @@
           <w:bCs/>
           <w:color w:val="FF0000"/>
         </w:rPr>
-        <w:t xml:space="preserve">HEART PITTER </w:t>
+        <w:t xml:space="preserve">HEART </w:t>
       </w:r>
       <w:proofErr w:type="gramStart"/>
       <w:r>
@@ -2316,7 +2252,7 @@
           <w:bCs/>
           <w:color w:val="FF0000"/>
         </w:rPr>
-        <w:t>PATTER</w:t>
+        <w:t>MURMUR</w:t>
       </w:r>
       <w:r>
         <w:rPr>
@@ -2368,15 +2304,7 @@
           <w:bCs/>
           <w:color w:val="FF0000"/>
         </w:rPr>
-        <w:t xml:space="preserve">HEART </w:t>
-      </w:r>
-      <w:r>
-        <w:rPr>
-          <w:b/>
-          <w:bCs/>
-          <w:color w:val="FF0000"/>
-        </w:rPr>
-        <w:t xml:space="preserve">PSYCHEDELIC </w:t>
+        <w:t xml:space="preserve">HEART MUSCLE </w:t>
       </w:r>
       <w:proofErr w:type="gramStart"/>
       <w:r>
@@ -2385,7 +2313,7 @@
           <w:bCs/>
           <w:color w:val="FF0000"/>
         </w:rPr>
-        <w:t>REACTION</w:t>
+        <w:t>PAIN</w:t>
       </w:r>
       <w:r>
         <w:rPr>
@@ -2437,15 +2365,7 @@
           <w:bCs/>
           <w:color w:val="FF0000"/>
         </w:rPr>
-        <w:t xml:space="preserve">HEART </w:t>
-      </w:r>
-      <w:r>
-        <w:rPr>
-          <w:b/>
-          <w:bCs/>
-          <w:color w:val="FF0000"/>
-        </w:rPr>
-        <w:t xml:space="preserve">RADIO FREQUENCY </w:t>
+        <w:t xml:space="preserve">HEART MUSCLE </w:t>
       </w:r>
       <w:proofErr w:type="gramStart"/>
       <w:r>
@@ -2454,7 +2374,7 @@
           <w:bCs/>
           <w:color w:val="FF0000"/>
         </w:rPr>
-        <w:t>EXPOSURE</w:t>
+        <w:t>SPASM</w:t>
       </w:r>
       <w:r>
         <w:rPr>
@@ -2506,15 +2426,7 @@
           <w:bCs/>
           <w:color w:val="FF0000"/>
         </w:rPr>
-        <w:t xml:space="preserve">HEART </w:t>
-      </w:r>
-      <w:r>
-        <w:rPr>
-          <w:b/>
-          <w:bCs/>
-          <w:color w:val="FF0000"/>
-        </w:rPr>
-        <w:t xml:space="preserve">RADIO FREQUENCY </w:t>
+        <w:t xml:space="preserve">HEART NEEDLE </w:t>
       </w:r>
       <w:proofErr w:type="gramStart"/>
       <w:r>
@@ -2523,7 +2435,7 @@
           <w:bCs/>
           <w:color w:val="FF0000"/>
         </w:rPr>
-        <w:t>TARGETING</w:t>
+        <w:t>POINT</w:t>
       </w:r>
       <w:r>
         <w:rPr>
@@ -2584,7 +2496,7 @@
           <w:bCs/>
           <w:color w:val="FF0000"/>
         </w:rPr>
-        <w:t>STRIKE</w:t>
+        <w:t>PAIN</w:t>
       </w:r>
       <w:r>
         <w:rPr>
@@ -2636,7 +2548,7 @@
           <w:bCs/>
           <w:color w:val="FF0000"/>
         </w:rPr>
-        <w:t xml:space="preserve">HEART </w:t>
+        <w:t xml:space="preserve">HEART PAIN MEDICATION </w:t>
       </w:r>
       <w:proofErr w:type="gramStart"/>
       <w:r>
@@ -2645,7 +2557,7 @@
           <w:bCs/>
           <w:color w:val="FF0000"/>
         </w:rPr>
-        <w:t>TARGETING</w:t>
+        <w:t>REACTION</w:t>
       </w:r>
       <w:r>
         <w:rPr>
@@ -2697,7 +2609,7 @@
           <w:bCs/>
           <w:color w:val="FF0000"/>
         </w:rPr>
-        <w:t xml:space="preserve">HEART TISSUE </w:t>
+        <w:t xml:space="preserve">HEART </w:t>
       </w:r>
       <w:proofErr w:type="gramStart"/>
       <w:r>
@@ -2706,7 +2618,7 @@
           <w:bCs/>
           <w:color w:val="FF0000"/>
         </w:rPr>
-        <w:t>PAIN</w:t>
+        <w:t>PAINS</w:t>
       </w:r>
       <w:r>
         <w:rPr>
@@ -2767,7 +2679,7 @@
           <w:bCs/>
           <w:color w:val="FF0000"/>
         </w:rPr>
-        <w:t>TREMORS</w:t>
+        <w:t>PALPATATIONS</w:t>
       </w:r>
       <w:r>
         <w:rPr>
@@ -2819,7 +2731,7 @@
           <w:bCs/>
           <w:color w:val="FF0000"/>
         </w:rPr>
-        <w:t xml:space="preserve">HEART VALVE </w:t>
+        <w:t xml:space="preserve">HEART PIN </w:t>
       </w:r>
       <w:proofErr w:type="gramStart"/>
       <w:r>
@@ -2828,7 +2740,7 @@
           <w:bCs/>
           <w:color w:val="FF0000"/>
         </w:rPr>
-        <w:t>ISSUE</w:t>
+        <w:t>STRIKE</w:t>
       </w:r>
       <w:r>
         <w:rPr>
@@ -2880,7 +2792,7 @@
           <w:bCs/>
           <w:color w:val="FF0000"/>
         </w:rPr>
-        <w:t xml:space="preserve">HEART WAR </w:t>
+        <w:t xml:space="preserve">HEART PITTER </w:t>
       </w:r>
       <w:proofErr w:type="gramStart"/>
       <w:r>
@@ -2889,7 +2801,7 @@
           <w:bCs/>
           <w:color w:val="FF0000"/>
         </w:rPr>
-        <w:t>CRIMES</w:t>
+        <w:t>PATTER</w:t>
       </w:r>
       <w:r>
         <w:rPr>
@@ -2941,7 +2853,7 @@
           <w:bCs/>
           <w:color w:val="FF0000"/>
         </w:rPr>
-        <w:t xml:space="preserve">HEART </w:t>
+        <w:t xml:space="preserve">HEART PSYCHEDELIC </w:t>
       </w:r>
       <w:proofErr w:type="gramStart"/>
       <w:r>
@@ -2950,7 +2862,7 @@
           <w:bCs/>
           <w:color w:val="FF0000"/>
         </w:rPr>
-        <w:t>WARRANT</w:t>
+        <w:t>REACTION</w:t>
       </w:r>
       <w:r>
         <w:rPr>
@@ -3002,7 +2914,7 @@
           <w:bCs/>
           <w:color w:val="FF0000"/>
         </w:rPr>
-        <w:t xml:space="preserve">IRREGULAR </w:t>
+        <w:t xml:space="preserve">HEART RADIO FREQUENCY </w:t>
       </w:r>
       <w:proofErr w:type="gramStart"/>
       <w:r>
@@ -3011,7 +2923,7 @@
           <w:bCs/>
           <w:color w:val="FF0000"/>
         </w:rPr>
-        <w:t>HEARTBEAT</w:t>
+        <w:t>EXPOSURE</w:t>
       </w:r>
       <w:r>
         <w:rPr>
@@ -3063,7 +2975,7 @@
           <w:bCs/>
           <w:color w:val="FF0000"/>
         </w:rPr>
-        <w:t xml:space="preserve">LIGHT HEART </w:t>
+        <w:t xml:space="preserve">HEART RADIO FREQUENCY </w:t>
       </w:r>
       <w:proofErr w:type="gramStart"/>
       <w:r>
@@ -3072,7 +2984,7 @@
           <w:bCs/>
           <w:color w:val="FF0000"/>
         </w:rPr>
-        <w:t>ATTACK</w:t>
+        <w:t>TARGETING</w:t>
       </w:r>
       <w:r>
         <w:rPr>
@@ -3124,7 +3036,7 @@
           <w:bCs/>
           <w:color w:val="FF0000"/>
         </w:rPr>
-        <w:t xml:space="preserve">LIGHT </w:t>
+        <w:t xml:space="preserve">HEART </w:t>
       </w:r>
       <w:proofErr w:type="gramStart"/>
       <w:r>
@@ -3133,7 +3045,7 @@
           <w:bCs/>
           <w:color w:val="FF0000"/>
         </w:rPr>
-        <w:t>HEARTACHE</w:t>
+        <w:t>STRIKE</w:t>
       </w:r>
       <w:r>
         <w:rPr>
@@ -3155,6 +3067,677 @@
       </w:pPr>
       <w:r>
         <w:lastRenderedPageBreak/>
+        <w:tab/>
+      </w:r>
+      <w:r>
+        <w:rPr>
+          <w:u w:val="single"/>
+        </w:rPr>
+        <w:t>PREVENTION SECURITY SYSTEM</w:t>
+      </w:r>
+      <w:r>
+        <w:rPr>
+          <w:u w:val="single"/>
+        </w:rPr>
+        <w:t>:</w:t>
+      </w:r>
+      <w:r>
+        <w:t xml:space="preserve"> </w:t>
+      </w:r>
+      <w:r>
+        <w:rPr>
+          <w:b/>
+          <w:bCs/>
+          <w:color w:val="FF0000"/>
+        </w:rPr>
+        <w:t xml:space="preserve">ANY </w:t>
+      </w:r>
+      <w:r>
+        <w:rPr>
+          <w:b/>
+          <w:bCs/>
+          <w:color w:val="FF0000"/>
+        </w:rPr>
+        <w:t xml:space="preserve">HEART </w:t>
+      </w:r>
+      <w:proofErr w:type="gramStart"/>
+      <w:r>
+        <w:rPr>
+          <w:b/>
+          <w:bCs/>
+          <w:color w:val="FF0000"/>
+        </w:rPr>
+        <w:t>TARGETING</w:t>
+      </w:r>
+      <w:r>
+        <w:rPr>
+          <w:b/>
+          <w:bCs/>
+        </w:rPr>
+        <w:t>;</w:t>
+      </w:r>
+      <w:proofErr w:type="gramEnd"/>
+    </w:p>
+    <w:p>
+      <w:pPr>
+        <w:ind w:left="360"/>
+        <w:jc w:val="both"/>
+        <w:rPr>
+          <w:b/>
+          <w:bCs/>
+        </w:rPr>
+      </w:pPr>
+      <w:r>
+        <w:tab/>
+      </w:r>
+      <w:r>
+        <w:rPr>
+          <w:u w:val="single"/>
+        </w:rPr>
+        <w:t>PREVENTION SECURITY SYSTEM</w:t>
+      </w:r>
+      <w:r>
+        <w:rPr>
+          <w:u w:val="single"/>
+        </w:rPr>
+        <w:t>:</w:t>
+      </w:r>
+      <w:r>
+        <w:t xml:space="preserve"> </w:t>
+      </w:r>
+      <w:r>
+        <w:rPr>
+          <w:b/>
+          <w:bCs/>
+          <w:color w:val="FF0000"/>
+        </w:rPr>
+        <w:t xml:space="preserve">ANY </w:t>
+      </w:r>
+      <w:r>
+        <w:rPr>
+          <w:b/>
+          <w:bCs/>
+          <w:color w:val="FF0000"/>
+        </w:rPr>
+        <w:t xml:space="preserve">HEART TISSUE </w:t>
+      </w:r>
+      <w:proofErr w:type="gramStart"/>
+      <w:r>
+        <w:rPr>
+          <w:b/>
+          <w:bCs/>
+          <w:color w:val="FF0000"/>
+        </w:rPr>
+        <w:t>PAIN</w:t>
+      </w:r>
+      <w:r>
+        <w:rPr>
+          <w:b/>
+          <w:bCs/>
+        </w:rPr>
+        <w:t>;</w:t>
+      </w:r>
+      <w:proofErr w:type="gramEnd"/>
+    </w:p>
+    <w:p>
+      <w:pPr>
+        <w:ind w:left="360"/>
+        <w:jc w:val="both"/>
+        <w:rPr>
+          <w:b/>
+          <w:bCs/>
+        </w:rPr>
+      </w:pPr>
+      <w:r>
+        <w:tab/>
+      </w:r>
+      <w:r>
+        <w:rPr>
+          <w:u w:val="single"/>
+        </w:rPr>
+        <w:t>PREVENTION SECURITY SYSTEM</w:t>
+      </w:r>
+      <w:r>
+        <w:rPr>
+          <w:u w:val="single"/>
+        </w:rPr>
+        <w:t>:</w:t>
+      </w:r>
+      <w:r>
+        <w:t xml:space="preserve"> </w:t>
+      </w:r>
+      <w:r>
+        <w:rPr>
+          <w:b/>
+          <w:bCs/>
+          <w:color w:val="FF0000"/>
+        </w:rPr>
+        <w:t xml:space="preserve">ANY </w:t>
+      </w:r>
+      <w:r>
+        <w:rPr>
+          <w:b/>
+          <w:bCs/>
+          <w:color w:val="FF0000"/>
+        </w:rPr>
+        <w:t xml:space="preserve">HEART </w:t>
+      </w:r>
+      <w:proofErr w:type="gramStart"/>
+      <w:r>
+        <w:rPr>
+          <w:b/>
+          <w:bCs/>
+          <w:color w:val="FF0000"/>
+        </w:rPr>
+        <w:t>TREMORS</w:t>
+      </w:r>
+      <w:r>
+        <w:rPr>
+          <w:b/>
+          <w:bCs/>
+        </w:rPr>
+        <w:t>;</w:t>
+      </w:r>
+      <w:proofErr w:type="gramEnd"/>
+    </w:p>
+    <w:p>
+      <w:pPr>
+        <w:ind w:left="360"/>
+        <w:jc w:val="both"/>
+        <w:rPr>
+          <w:b/>
+          <w:bCs/>
+        </w:rPr>
+      </w:pPr>
+      <w:r>
+        <w:tab/>
+      </w:r>
+      <w:r>
+        <w:rPr>
+          <w:u w:val="single"/>
+        </w:rPr>
+        <w:t>PREVENTION SECURITY SYSTEM</w:t>
+      </w:r>
+      <w:r>
+        <w:rPr>
+          <w:u w:val="single"/>
+        </w:rPr>
+        <w:t>:</w:t>
+      </w:r>
+      <w:r>
+        <w:t xml:space="preserve"> </w:t>
+      </w:r>
+      <w:r>
+        <w:rPr>
+          <w:b/>
+          <w:bCs/>
+          <w:color w:val="FF0000"/>
+        </w:rPr>
+        <w:t xml:space="preserve">ANY </w:t>
+      </w:r>
+      <w:r>
+        <w:rPr>
+          <w:b/>
+          <w:bCs/>
+          <w:color w:val="FF0000"/>
+        </w:rPr>
+        <w:t xml:space="preserve">HEART VALVE </w:t>
+      </w:r>
+      <w:proofErr w:type="gramStart"/>
+      <w:r>
+        <w:rPr>
+          <w:b/>
+          <w:bCs/>
+          <w:color w:val="FF0000"/>
+        </w:rPr>
+        <w:t>ISSUE</w:t>
+      </w:r>
+      <w:r>
+        <w:rPr>
+          <w:b/>
+          <w:bCs/>
+        </w:rPr>
+        <w:t>;</w:t>
+      </w:r>
+      <w:proofErr w:type="gramEnd"/>
+    </w:p>
+    <w:p>
+      <w:pPr>
+        <w:ind w:left="360"/>
+        <w:jc w:val="both"/>
+        <w:rPr>
+          <w:b/>
+          <w:bCs/>
+        </w:rPr>
+      </w:pPr>
+      <w:r>
+        <w:tab/>
+      </w:r>
+      <w:r>
+        <w:rPr>
+          <w:u w:val="single"/>
+        </w:rPr>
+        <w:t>PREVENTION SECURITY SYSTEM</w:t>
+      </w:r>
+      <w:r>
+        <w:rPr>
+          <w:u w:val="single"/>
+        </w:rPr>
+        <w:t>:</w:t>
+      </w:r>
+      <w:r>
+        <w:t xml:space="preserve"> </w:t>
+      </w:r>
+      <w:r>
+        <w:rPr>
+          <w:b/>
+          <w:bCs/>
+          <w:color w:val="FF0000"/>
+        </w:rPr>
+        <w:t xml:space="preserve">ANY </w:t>
+      </w:r>
+      <w:r>
+        <w:rPr>
+          <w:b/>
+          <w:bCs/>
+          <w:color w:val="FF0000"/>
+        </w:rPr>
+        <w:t xml:space="preserve">HEART WAR </w:t>
+      </w:r>
+      <w:proofErr w:type="gramStart"/>
+      <w:r>
+        <w:rPr>
+          <w:b/>
+          <w:bCs/>
+          <w:color w:val="FF0000"/>
+        </w:rPr>
+        <w:t>CRIMES</w:t>
+      </w:r>
+      <w:r>
+        <w:rPr>
+          <w:b/>
+          <w:bCs/>
+        </w:rPr>
+        <w:t>;</w:t>
+      </w:r>
+      <w:proofErr w:type="gramEnd"/>
+    </w:p>
+    <w:p>
+      <w:pPr>
+        <w:ind w:left="360"/>
+        <w:jc w:val="both"/>
+        <w:rPr>
+          <w:b/>
+          <w:bCs/>
+        </w:rPr>
+      </w:pPr>
+      <w:r>
+        <w:tab/>
+      </w:r>
+      <w:r>
+        <w:rPr>
+          <w:u w:val="single"/>
+        </w:rPr>
+        <w:t>PREVENTION SECURITY SYSTEM</w:t>
+      </w:r>
+      <w:r>
+        <w:rPr>
+          <w:u w:val="single"/>
+        </w:rPr>
+        <w:t>:</w:t>
+      </w:r>
+      <w:r>
+        <w:t xml:space="preserve"> </w:t>
+      </w:r>
+      <w:r>
+        <w:rPr>
+          <w:b/>
+          <w:bCs/>
+          <w:color w:val="FF0000"/>
+        </w:rPr>
+        <w:t xml:space="preserve">ANY </w:t>
+      </w:r>
+      <w:r>
+        <w:rPr>
+          <w:b/>
+          <w:bCs/>
+          <w:color w:val="FF0000"/>
+        </w:rPr>
+        <w:t xml:space="preserve">HEART </w:t>
+      </w:r>
+      <w:proofErr w:type="gramStart"/>
+      <w:r>
+        <w:rPr>
+          <w:b/>
+          <w:bCs/>
+          <w:color w:val="FF0000"/>
+        </w:rPr>
+        <w:t>WARRANT</w:t>
+      </w:r>
+      <w:r>
+        <w:rPr>
+          <w:b/>
+          <w:bCs/>
+        </w:rPr>
+        <w:t>;</w:t>
+      </w:r>
+      <w:proofErr w:type="gramEnd"/>
+    </w:p>
+    <w:p>
+      <w:pPr>
+        <w:ind w:left="360"/>
+        <w:jc w:val="both"/>
+        <w:rPr>
+          <w:b/>
+          <w:bCs/>
+        </w:rPr>
+      </w:pPr>
+      <w:r>
+        <w:tab/>
+      </w:r>
+      <w:r>
+        <w:rPr>
+          <w:u w:val="single"/>
+        </w:rPr>
+        <w:t>PREVENTION SECURITY SYSTEM</w:t>
+      </w:r>
+      <w:r>
+        <w:rPr>
+          <w:u w:val="single"/>
+        </w:rPr>
+        <w:t>:</w:t>
+      </w:r>
+      <w:r>
+        <w:t xml:space="preserve"> </w:t>
+      </w:r>
+      <w:r>
+        <w:rPr>
+          <w:b/>
+          <w:bCs/>
+          <w:color w:val="FF0000"/>
+        </w:rPr>
+        <w:t xml:space="preserve">ANY </w:t>
+      </w:r>
+      <w:r>
+        <w:rPr>
+          <w:b/>
+          <w:bCs/>
+          <w:color w:val="FF0000"/>
+        </w:rPr>
+        <w:t xml:space="preserve">IRREGULAR </w:t>
+      </w:r>
+      <w:proofErr w:type="gramStart"/>
+      <w:r>
+        <w:rPr>
+          <w:b/>
+          <w:bCs/>
+          <w:color w:val="FF0000"/>
+        </w:rPr>
+        <w:t>HEARTBEAT</w:t>
+      </w:r>
+      <w:r>
+        <w:rPr>
+          <w:b/>
+          <w:bCs/>
+        </w:rPr>
+        <w:t>;</w:t>
+      </w:r>
+      <w:proofErr w:type="gramEnd"/>
+    </w:p>
+    <w:p>
+      <w:pPr>
+        <w:ind w:left="360"/>
+        <w:jc w:val="both"/>
+        <w:rPr>
+          <w:b/>
+          <w:bCs/>
+        </w:rPr>
+      </w:pPr>
+      <w:r>
+        <w:tab/>
+      </w:r>
+      <w:r>
+        <w:rPr>
+          <w:u w:val="single"/>
+        </w:rPr>
+        <w:t>PREVENTION SECURITY SYSTEM</w:t>
+      </w:r>
+      <w:r>
+        <w:rPr>
+          <w:u w:val="single"/>
+        </w:rPr>
+        <w:t>:</w:t>
+      </w:r>
+      <w:r>
+        <w:t xml:space="preserve"> </w:t>
+      </w:r>
+      <w:r>
+        <w:rPr>
+          <w:b/>
+          <w:bCs/>
+          <w:color w:val="FF0000"/>
+        </w:rPr>
+        <w:t xml:space="preserve">ANY </w:t>
+      </w:r>
+      <w:r>
+        <w:rPr>
+          <w:b/>
+          <w:bCs/>
+          <w:color w:val="FF0000"/>
+        </w:rPr>
+        <w:t xml:space="preserve">KILLER HEART </w:t>
+      </w:r>
+      <w:proofErr w:type="gramStart"/>
+      <w:r>
+        <w:rPr>
+          <w:b/>
+          <w:bCs/>
+          <w:color w:val="FF0000"/>
+        </w:rPr>
+        <w:t>ATTACK</w:t>
+      </w:r>
+      <w:r>
+        <w:rPr>
+          <w:b/>
+          <w:bCs/>
+        </w:rPr>
+        <w:t>;</w:t>
+      </w:r>
+      <w:proofErr w:type="gramEnd"/>
+    </w:p>
+    <w:p>
+      <w:pPr>
+        <w:ind w:left="360"/>
+        <w:jc w:val="both"/>
+        <w:rPr>
+          <w:b/>
+          <w:bCs/>
+        </w:rPr>
+      </w:pPr>
+      <w:r>
+        <w:tab/>
+      </w:r>
+      <w:r>
+        <w:rPr>
+          <w:u w:val="single"/>
+        </w:rPr>
+        <w:t>PREVENTION SECURITY SYSTEM</w:t>
+      </w:r>
+      <w:r>
+        <w:rPr>
+          <w:u w:val="single"/>
+        </w:rPr>
+        <w:t>:</w:t>
+      </w:r>
+      <w:r>
+        <w:t xml:space="preserve"> </w:t>
+      </w:r>
+      <w:r>
+        <w:rPr>
+          <w:b/>
+          <w:bCs/>
+          <w:color w:val="FF0000"/>
+        </w:rPr>
+        <w:t xml:space="preserve">ANY </w:t>
+      </w:r>
+      <w:r>
+        <w:rPr>
+          <w:b/>
+          <w:bCs/>
+          <w:color w:val="FF0000"/>
+        </w:rPr>
+        <w:t xml:space="preserve">KILLER HEART </w:t>
+      </w:r>
+      <w:proofErr w:type="gramStart"/>
+      <w:r>
+        <w:rPr>
+          <w:b/>
+          <w:bCs/>
+          <w:color w:val="FF0000"/>
+        </w:rPr>
+        <w:t>PAIN</w:t>
+      </w:r>
+      <w:r>
+        <w:rPr>
+          <w:b/>
+          <w:bCs/>
+        </w:rPr>
+        <w:t>;</w:t>
+      </w:r>
+      <w:proofErr w:type="gramEnd"/>
+    </w:p>
+    <w:p>
+      <w:pPr>
+        <w:ind w:left="360"/>
+        <w:jc w:val="both"/>
+        <w:rPr>
+          <w:b/>
+          <w:bCs/>
+        </w:rPr>
+      </w:pPr>
+      <w:r>
+        <w:tab/>
+      </w:r>
+      <w:r>
+        <w:rPr>
+          <w:u w:val="single"/>
+        </w:rPr>
+        <w:t>PREVENTION SECURITY SYSTEM</w:t>
+      </w:r>
+      <w:r>
+        <w:rPr>
+          <w:u w:val="single"/>
+        </w:rPr>
+        <w:t>:</w:t>
+      </w:r>
+      <w:r>
+        <w:t xml:space="preserve"> </w:t>
+      </w:r>
+      <w:r>
+        <w:rPr>
+          <w:b/>
+          <w:bCs/>
+          <w:color w:val="FF0000"/>
+        </w:rPr>
+        <w:t xml:space="preserve">ANY </w:t>
+      </w:r>
+      <w:r>
+        <w:rPr>
+          <w:b/>
+          <w:bCs/>
+          <w:color w:val="FF0000"/>
+        </w:rPr>
+        <w:t xml:space="preserve">LIGHT HEART </w:t>
+      </w:r>
+      <w:proofErr w:type="gramStart"/>
+      <w:r>
+        <w:rPr>
+          <w:b/>
+          <w:bCs/>
+          <w:color w:val="FF0000"/>
+        </w:rPr>
+        <w:t>ATTACK</w:t>
+      </w:r>
+      <w:r>
+        <w:rPr>
+          <w:b/>
+          <w:bCs/>
+        </w:rPr>
+        <w:t>;</w:t>
+      </w:r>
+      <w:proofErr w:type="gramEnd"/>
+    </w:p>
+    <w:p>
+      <w:pPr>
+        <w:ind w:left="360"/>
+        <w:jc w:val="both"/>
+        <w:rPr>
+          <w:b/>
+          <w:bCs/>
+        </w:rPr>
+      </w:pPr>
+      <w:r>
+        <w:tab/>
+      </w:r>
+      <w:r>
+        <w:rPr>
+          <w:u w:val="single"/>
+        </w:rPr>
+        <w:t>PREVENTION SECURITY SYSTEM</w:t>
+      </w:r>
+      <w:r>
+        <w:rPr>
+          <w:u w:val="single"/>
+        </w:rPr>
+        <w:t>:</w:t>
+      </w:r>
+      <w:r>
+        <w:t xml:space="preserve"> </w:t>
+      </w:r>
+      <w:r>
+        <w:rPr>
+          <w:b/>
+          <w:bCs/>
+          <w:color w:val="FF0000"/>
+        </w:rPr>
+        <w:t xml:space="preserve">ANY </w:t>
+      </w:r>
+      <w:r>
+        <w:rPr>
+          <w:b/>
+          <w:bCs/>
+          <w:color w:val="FF0000"/>
+        </w:rPr>
+        <w:t xml:space="preserve">LIGHT </w:t>
+      </w:r>
+      <w:proofErr w:type="gramStart"/>
+      <w:r>
+        <w:rPr>
+          <w:b/>
+          <w:bCs/>
+          <w:color w:val="FF0000"/>
+        </w:rPr>
+        <w:t>HEARTACHE</w:t>
+      </w:r>
+      <w:r>
+        <w:rPr>
+          <w:b/>
+          <w:bCs/>
+        </w:rPr>
+        <w:t>;</w:t>
+      </w:r>
+      <w:proofErr w:type="gramEnd"/>
+    </w:p>
+    <w:p>
+      <w:pPr>
+        <w:ind w:left="360"/>
+        <w:jc w:val="both"/>
+        <w:rPr>
+          <w:b/>
+          <w:bCs/>
+        </w:rPr>
+      </w:pPr>
+      <w:r>
         <w:tab/>
       </w:r>
       <w:r>

</xml_diff>